<commit_message>
Parallax Section Update and Resume
Updated the parallax section of the page to look way better.
Updated the resume.
</commit_message>
<xml_diff>
--- a/public/resume/aaron_mcnulty_resume.docx
+++ b/public/resume/aaron_mcnulty_resume.docx
@@ -1074,6 +1074,129 @@
       <w:pPr>
         <w:numPr>
           <w:ilvl w:val="0"/>
+          <w:numId w:val="5"/>
+        </w:numPr>
+        <w:pBdr>
+          <w:top w:space="0" w:sz="0" w:val="nil"/>
+          <w:left w:space="0" w:sz="0" w:val="nil"/>
+          <w:bottom w:space="0" w:sz="0" w:val="nil"/>
+          <w:right w:space="0" w:sz="0" w:val="nil"/>
+          <w:between w:space="0" w:sz="0" w:val="nil"/>
+        </w:pBdr>
+        <w:shd w:fill="auto" w:val="clear"/>
+        <w:spacing w:after="0" w:afterAutospacing="0" w:line="240" w:lineRule="auto"/>
+        <w:ind w:left="720" w:hanging="360"/>
+        <w:rPr>
+          <w:rFonts w:ascii="Calibri" w:cs="Calibri" w:eastAsia="Calibri" w:hAnsi="Calibri"/>
+          <w:highlight w:val="white"/>
+        </w:rPr>
+      </w:pPr>
+      <w:r>
+        <w:rPr>
+          <w:rFonts w:ascii="Calibri" w:cs="Calibri" w:eastAsia="Calibri" w:hAnsi="Calibri"/>
+          <w:highlight w:val="white"/>
+          <w:rtl w:val="0"/>
+        </w:rPr>
+        <w:t xml:space="preserve">Nucamp (contract) Bootcamp Instructor - February 2020 - present</w:t>
+      </w:r>
+    </w:p>
+    <w:p>
+      <w:pPr>
+        <w:numPr>
+          <w:ilvl w:val="1"/>
+          <w:numId w:val="5"/>
+        </w:numPr>
+        <w:pBdr>
+          <w:top w:space="0" w:sz="0" w:val="nil"/>
+          <w:left w:space="0" w:sz="0" w:val="nil"/>
+          <w:bottom w:space="0" w:sz="0" w:val="nil"/>
+          <w:right w:space="0" w:sz="0" w:val="nil"/>
+          <w:between w:space="0" w:sz="0" w:val="nil"/>
+        </w:pBdr>
+        <w:shd w:fill="auto" w:val="clear"/>
+        <w:spacing w:after="0" w:afterAutospacing="0" w:line="240" w:lineRule="auto"/>
+        <w:ind w:left="1440" w:hanging="360"/>
+        <w:rPr>
+          <w:rFonts w:ascii="Calibri" w:cs="Calibri" w:eastAsia="Calibri" w:hAnsi="Calibri"/>
+          <w:highlight w:val="white"/>
+          <w:u w:val="none"/>
+        </w:rPr>
+      </w:pPr>
+      <w:r>
+        <w:rPr>
+          <w:rFonts w:ascii="Calibri" w:cs="Calibri" w:eastAsia="Calibri" w:hAnsi="Calibri"/>
+          <w:highlight w:val="white"/>
+          <w:rtl w:val="0"/>
+        </w:rPr>
+        <w:t xml:space="preserve">Guide students through course material to learn concepts of React, Redux, React Native, Node.js, Mongo.db, Bootstrap and HTML.</w:t>
+      </w:r>
+    </w:p>
+    <w:p>
+      <w:pPr>
+        <w:numPr>
+          <w:ilvl w:val="1"/>
+          <w:numId w:val="5"/>
+        </w:numPr>
+        <w:pBdr>
+          <w:top w:space="0" w:sz="0" w:val="nil"/>
+          <w:left w:space="0" w:sz="0" w:val="nil"/>
+          <w:bottom w:space="0" w:sz="0" w:val="nil"/>
+          <w:right w:space="0" w:sz="0" w:val="nil"/>
+          <w:between w:space="0" w:sz="0" w:val="nil"/>
+        </w:pBdr>
+        <w:shd w:fill="auto" w:val="clear"/>
+        <w:spacing w:after="0" w:afterAutospacing="0" w:line="240" w:lineRule="auto"/>
+        <w:ind w:left="1440" w:hanging="360"/>
+        <w:rPr>
+          <w:rFonts w:ascii="Calibri" w:cs="Calibri" w:eastAsia="Calibri" w:hAnsi="Calibri"/>
+          <w:highlight w:val="white"/>
+          <w:u w:val="none"/>
+        </w:rPr>
+      </w:pPr>
+      <w:r>
+        <w:rPr>
+          <w:rFonts w:ascii="Calibri" w:cs="Calibri" w:eastAsia="Calibri" w:hAnsi="Calibri"/>
+          <w:highlight w:val="white"/>
+          <w:rtl w:val="0"/>
+        </w:rPr>
+        <w:t xml:space="preserve">Grade weekly student assignments and host Saturday morning workshop sessions.</w:t>
+      </w:r>
+    </w:p>
+    <w:p>
+      <w:pPr>
+        <w:numPr>
+          <w:ilvl w:val="1"/>
+          <w:numId w:val="5"/>
+        </w:numPr>
+        <w:pBdr>
+          <w:top w:space="0" w:sz="0" w:val="nil"/>
+          <w:left w:space="0" w:sz="0" w:val="nil"/>
+          <w:bottom w:space="0" w:sz="0" w:val="nil"/>
+          <w:right w:space="0" w:sz="0" w:val="nil"/>
+          <w:between w:space="0" w:sz="0" w:val="nil"/>
+        </w:pBdr>
+        <w:shd w:fill="auto" w:val="clear"/>
+        <w:spacing w:after="0" w:afterAutospacing="0" w:line="240" w:lineRule="auto"/>
+        <w:ind w:left="1440" w:hanging="360"/>
+        <w:rPr>
+          <w:rFonts w:ascii="Calibri" w:cs="Calibri" w:eastAsia="Calibri" w:hAnsi="Calibri"/>
+          <w:highlight w:val="white"/>
+          <w:u w:val="none"/>
+        </w:rPr>
+      </w:pPr>
+      <w:r>
+        <w:rPr>
+          <w:rFonts w:ascii="Calibri" w:cs="Calibri" w:eastAsia="Calibri" w:hAnsi="Calibri"/>
+          <w:highlight w:val="white"/>
+          <w:rtl w:val="0"/>
+        </w:rPr>
+        <w:t xml:space="preserve">Troubleshoot issues with student React, React Native, and Node.js projects.</w:t>
+      </w:r>
+    </w:p>
+    <w:p>
+      <w:pPr>
+        <w:numPr>
+          <w:ilvl w:val="0"/>
           <w:numId w:val="3"/>
         </w:numPr>
         <w:pBdr>
@@ -2386,7 +2509,7 @@
           <w:highlight w:val="white"/>
           <w:rtl w:val="0"/>
         </w:rPr>
-        <w:t xml:space="preserve">To obtain a web development position at an enterprise level company and use my educational qualifications gained at UCSD Extension along with my current experience as a freelance web developer.</w:t>
+        <w:t xml:space="preserve">To obtain a web development position at an enterprise level company and use my educational qualifications gained at UCSD Extension along with my current industry experience as a web developer.</w:t>
       </w:r>
     </w:p>
     <w:p>
@@ -3111,6 +3234,116 @@
       </w:rPr>
     </w:lvl>
   </w:abstractNum>
+  <w:abstractNum w:abstractNumId="5">
+    <w:lvl w:ilvl="0">
+      <w:start w:val="1"/>
+      <w:numFmt w:val="bullet"/>
+      <w:lvlText w:val="●"/>
+      <w:lvlJc w:val="left"/>
+      <w:pPr>
+        <w:ind w:left="720" w:hanging="360"/>
+      </w:pPr>
+      <w:rPr>
+        <w:u w:val="none"/>
+      </w:rPr>
+    </w:lvl>
+    <w:lvl w:ilvl="1">
+      <w:start w:val="1"/>
+      <w:numFmt w:val="bullet"/>
+      <w:lvlText w:val="○"/>
+      <w:lvlJc w:val="left"/>
+      <w:pPr>
+        <w:ind w:left="1440" w:hanging="360"/>
+      </w:pPr>
+      <w:rPr>
+        <w:u w:val="none"/>
+      </w:rPr>
+    </w:lvl>
+    <w:lvl w:ilvl="2">
+      <w:start w:val="1"/>
+      <w:numFmt w:val="bullet"/>
+      <w:lvlText w:val="■"/>
+      <w:lvlJc w:val="left"/>
+      <w:pPr>
+        <w:ind w:left="2160" w:hanging="360"/>
+      </w:pPr>
+      <w:rPr>
+        <w:u w:val="none"/>
+      </w:rPr>
+    </w:lvl>
+    <w:lvl w:ilvl="3">
+      <w:start w:val="1"/>
+      <w:numFmt w:val="bullet"/>
+      <w:lvlText w:val="●"/>
+      <w:lvlJc w:val="left"/>
+      <w:pPr>
+        <w:ind w:left="2880" w:hanging="360"/>
+      </w:pPr>
+      <w:rPr>
+        <w:u w:val="none"/>
+      </w:rPr>
+    </w:lvl>
+    <w:lvl w:ilvl="4">
+      <w:start w:val="1"/>
+      <w:numFmt w:val="bullet"/>
+      <w:lvlText w:val="○"/>
+      <w:lvlJc w:val="left"/>
+      <w:pPr>
+        <w:ind w:left="3600" w:hanging="360"/>
+      </w:pPr>
+      <w:rPr>
+        <w:u w:val="none"/>
+      </w:rPr>
+    </w:lvl>
+    <w:lvl w:ilvl="5">
+      <w:start w:val="1"/>
+      <w:numFmt w:val="bullet"/>
+      <w:lvlText w:val="■"/>
+      <w:lvlJc w:val="left"/>
+      <w:pPr>
+        <w:ind w:left="4320" w:hanging="360"/>
+      </w:pPr>
+      <w:rPr>
+        <w:u w:val="none"/>
+      </w:rPr>
+    </w:lvl>
+    <w:lvl w:ilvl="6">
+      <w:start w:val="1"/>
+      <w:numFmt w:val="bullet"/>
+      <w:lvlText w:val="●"/>
+      <w:lvlJc w:val="left"/>
+      <w:pPr>
+        <w:ind w:left="5040" w:hanging="360"/>
+      </w:pPr>
+      <w:rPr>
+        <w:u w:val="none"/>
+      </w:rPr>
+    </w:lvl>
+    <w:lvl w:ilvl="7">
+      <w:start w:val="1"/>
+      <w:numFmt w:val="bullet"/>
+      <w:lvlText w:val="○"/>
+      <w:lvlJc w:val="left"/>
+      <w:pPr>
+        <w:ind w:left="5760" w:hanging="360"/>
+      </w:pPr>
+      <w:rPr>
+        <w:u w:val="none"/>
+      </w:rPr>
+    </w:lvl>
+    <w:lvl w:ilvl="8">
+      <w:start w:val="1"/>
+      <w:numFmt w:val="bullet"/>
+      <w:lvlText w:val="■"/>
+      <w:lvlJc w:val="left"/>
+      <w:pPr>
+        <w:ind w:left="6480" w:hanging="360"/>
+      </w:pPr>
+      <w:rPr>
+        <w:u w:val="none"/>
+      </w:rPr>
+    </w:lvl>
+  </w:abstractNum>
   <w:num w:numId="1">
     <w:abstractNumId w:val="1"/>
   </w:num>
@@ -3122,6 +3355,9 @@
   </w:num>
   <w:num w:numId="4">
     <w:abstractNumId w:val="4"/>
+  </w:num>
+  <w:num w:numId="5">
+    <w:abstractNumId w:val="5"/>
   </w:num>
 </w:numbering>
 </file>

</xml_diff>